<commit_message>
Added UML diagrams to architecture report
</commit_message>
<xml_diff>
--- a/Reports/Software Architecture Report/Software Architecture Specification Report (Rough Draft).docx
+++ b/Reports/Software Architecture Report/Software Architecture Specification Report (Rough Draft).docx
@@ -2073,25 +2073,7 @@
           <w:szCs w:val="28"/>
           <w:u w:val="single"/>
         </w:rPr>
-        <w:t>5a</w:t>
-      </w:r>
-      <w:r>
-        <w:rPr>
-          <w:rFonts w:ascii="Consolas" w:hAnsi="Consolas" w:cs="Times New Roman"/>
-          <w:sz w:val="28"/>
-          <w:szCs w:val="28"/>
-          <w:u w:val="single"/>
-        </w:rPr>
-        <w:t xml:space="preserve">. </w:t>
-      </w:r>
-      <w:r>
-        <w:rPr>
-          <w:rFonts w:ascii="Consolas" w:hAnsi="Consolas" w:cs="Times New Roman"/>
-          <w:sz w:val="28"/>
-          <w:szCs w:val="28"/>
-          <w:u w:val="single"/>
-        </w:rPr>
-        <w:t>Users</w:t>
+        <w:t>5a. Users</w:t>
       </w:r>
     </w:p>
     <w:p>
@@ -2109,39 +2091,7 @@
           <w:sz w:val="24"/>
           <w:szCs w:val="24"/>
         </w:rPr>
-        <w:t>Users of t</w:t>
-      </w:r>
-      <w:r>
-        <w:rPr>
-          <w:rFonts w:ascii="Consolas" w:hAnsi="Consolas" w:cs="Times New Roman"/>
-          <w:sz w:val="24"/>
-          <w:szCs w:val="24"/>
-        </w:rPr>
-        <w:t xml:space="preserve">he APH O&amp;M skill will </w:t>
-      </w:r>
-      <w:r>
-        <w:rPr>
-          <w:rFonts w:ascii="Consolas" w:hAnsi="Consolas" w:cs="Times New Roman"/>
-          <w:sz w:val="24"/>
-          <w:szCs w:val="24"/>
-        </w:rPr>
-        <w:t>only have access to the skill through an Alexa enables device or application</w:t>
-      </w:r>
-      <w:r>
-        <w:rPr>
-          <w:rFonts w:ascii="Consolas" w:hAnsi="Consolas" w:cs="Times New Roman"/>
-          <w:sz w:val="24"/>
-          <w:szCs w:val="24"/>
-        </w:rPr>
-        <w:t>.</w:t>
-      </w:r>
-      <w:r>
-        <w:rPr>
-          <w:rFonts w:ascii="Consolas" w:hAnsi="Consolas" w:cs="Times New Roman"/>
-          <w:sz w:val="24"/>
-          <w:szCs w:val="24"/>
-        </w:rPr>
-        <w:t xml:space="preserve"> </w:t>
+        <w:t xml:space="preserve">Users of the APH O&amp;M skill will only have access to the skill through an Alexa enables device or application. </w:t>
       </w:r>
       <w:proofErr w:type="gramStart"/>
       <w:r>
@@ -2206,25 +2156,7 @@
           <w:szCs w:val="28"/>
           <w:u w:val="single"/>
         </w:rPr>
-        <w:t>5b</w:t>
-      </w:r>
-      <w:r>
-        <w:rPr>
-          <w:rFonts w:ascii="Consolas" w:hAnsi="Consolas" w:cs="Times New Roman"/>
-          <w:sz w:val="28"/>
-          <w:szCs w:val="28"/>
-          <w:u w:val="single"/>
-        </w:rPr>
-        <w:t xml:space="preserve">. </w:t>
-      </w:r>
-      <w:r>
-        <w:rPr>
-          <w:rFonts w:ascii="Consolas" w:hAnsi="Consolas" w:cs="Times New Roman"/>
-          <w:sz w:val="28"/>
-          <w:szCs w:val="28"/>
-          <w:u w:val="single"/>
-        </w:rPr>
-        <w:t>APH System Admin</w:t>
+        <w:t>5b. APH System Admin</w:t>
       </w:r>
     </w:p>
     <w:p>
@@ -2268,8 +2200,6 @@
         </w:rPr>
         <w:t xml:space="preserve">These services will be passed on to APH at the conclusion of the project. </w:t>
       </w:r>
-      <w:bookmarkStart w:id="0" w:name="_GoBack"/>
-      <w:bookmarkEnd w:id="0"/>
     </w:p>
     <w:p>
       <w:pPr>
@@ -2348,6 +2278,7 @@
     </w:p>
     <w:p>
       <w:pPr>
+        <w:ind w:firstLine="720"/>
         <w:rPr>
           <w:rFonts w:ascii="Consolas" w:hAnsi="Consolas" w:cs="Times New Roman"/>
           <w:sz w:val="28"/>
@@ -2358,21 +2289,110 @@
       <w:r>
         <w:rPr>
           <w:rFonts w:ascii="Consolas" w:hAnsi="Consolas" w:cs="Times New Roman"/>
+          <w:noProof/>
           <w:sz w:val="28"/>
           <w:szCs w:val="28"/>
           <w:u w:val="single"/>
         </w:rPr>
-        <w:t>6b</w:t>
-      </w:r>
-      <w:r>
+        <w:drawing>
+          <wp:anchor distT="0" distB="0" distL="114300" distR="114300" simplePos="0" relativeHeight="251664384" behindDoc="0" locked="0" layoutInCell="1" allowOverlap="1">
+            <wp:simplePos x="0" y="0"/>
+            <wp:positionH relativeFrom="margin">
+              <wp:align>left</wp:align>
+            </wp:positionH>
+            <wp:positionV relativeFrom="paragraph">
+              <wp:posOffset>869950</wp:posOffset>
+            </wp:positionV>
+            <wp:extent cx="6035040" cy="3368040"/>
+            <wp:effectExtent l="0" t="0" r="3810" b="3810"/>
+            <wp:wrapSquare wrapText="bothSides"/>
+            <wp:docPr id="3" name="Picture 3"/>
+            <wp:cNvGraphicFramePr>
+              <a:graphicFrameLocks xmlns:a="http://schemas.openxmlformats.org/drawingml/2006/main" noChangeAspect="1"/>
+            </wp:cNvGraphicFramePr>
+            <a:graphic xmlns:a="http://schemas.openxmlformats.org/drawingml/2006/main">
+              <a:graphicData uri="http://schemas.openxmlformats.org/drawingml/2006/picture">
+                <pic:pic xmlns:pic="http://schemas.openxmlformats.org/drawingml/2006/picture">
+                  <pic:nvPicPr>
+                    <pic:cNvPr id="3" name="aph_o&amp;m_controlflow.png"/>
+                    <pic:cNvPicPr/>
+                  </pic:nvPicPr>
+                  <pic:blipFill rotWithShape="1">
+                    <a:blip r:embed="rId10">
+                      <a:extLst>
+                        <a:ext uri="{28A0092B-C50C-407E-A947-70E740481C1C}">
+                          <a14:useLocalDpi xmlns:a14="http://schemas.microsoft.com/office/drawing/2010/main" val="0"/>
+                        </a:ext>
+                      </a:extLst>
+                    </a:blip>
+                    <a:srcRect l="14982" t="3985" r="15211" b="41358"/>
+                    <a:stretch/>
+                  </pic:blipFill>
+                  <pic:spPr bwMode="auto">
+                    <a:xfrm>
+                      <a:off x="0" y="0"/>
+                      <a:ext cx="6035040" cy="3368040"/>
+                    </a:xfrm>
+                    <a:prstGeom prst="rect">
+                      <a:avLst/>
+                    </a:prstGeom>
+                    <a:ln>
+                      <a:noFill/>
+                    </a:ln>
+                    <a:extLst>
+                      <a:ext uri="{53640926-AAD7-44D8-BBD7-CCE9431645EC}">
+                        <a14:shadowObscured xmlns:a14="http://schemas.microsoft.com/office/drawing/2010/main"/>
+                      </a:ext>
+                    </a:extLst>
+                  </pic:spPr>
+                </pic:pic>
+              </a:graphicData>
+            </a:graphic>
+            <wp14:sizeRelH relativeFrom="margin">
+              <wp14:pctWidth>0</wp14:pctWidth>
+            </wp14:sizeRelH>
+            <wp14:sizeRelV relativeFrom="margin">
+              <wp14:pctHeight>0</wp14:pctHeight>
+            </wp14:sizeRelV>
+          </wp:anchor>
+        </w:drawing>
+      </w:r>
+      <w:r>
+        <w:rPr>
+          <w:rFonts w:ascii="Consolas" w:hAnsi="Consolas" w:cs="Times New Roman"/>
+          <w:sz w:val="24"/>
+          <w:szCs w:val="24"/>
+        </w:rPr>
+        <w:t xml:space="preserve">For Stage 1 and Stage 2, the only control that will need to be handled will be the utterance-intent-response loop. These actions will navigate between </w:t>
+      </w:r>
+      <w:proofErr w:type="gramStart"/>
+      <w:r>
+        <w:rPr>
+          <w:rFonts w:ascii="Consolas" w:hAnsi="Consolas" w:cs="Times New Roman"/>
+          <w:sz w:val="24"/>
+          <w:szCs w:val="24"/>
+        </w:rPr>
+        <w:t>all of</w:t>
+      </w:r>
+      <w:proofErr w:type="gramEnd"/>
+      <w:r>
+        <w:rPr>
+          <w:rFonts w:ascii="Consolas" w:hAnsi="Consolas" w:cs="Times New Roman"/>
+          <w:sz w:val="24"/>
+          <w:szCs w:val="24"/>
+        </w:rPr>
+        <w:t xml:space="preserve"> the stages. (See diagram for intent actions)</w:t>
+      </w:r>
+    </w:p>
+    <w:p>
+      <w:pPr>
         <w:rPr>
           <w:rFonts w:ascii="Consolas" w:hAnsi="Consolas" w:cs="Times New Roman"/>
           <w:sz w:val="28"/>
           <w:szCs w:val="28"/>
           <w:u w:val="single"/>
         </w:rPr>
-        <w:t xml:space="preserve">. </w:t>
-      </w:r>
+      </w:pPr>
       <w:r>
         <w:rPr>
           <w:rFonts w:ascii="Consolas" w:hAnsi="Consolas" w:cs="Times New Roman"/>
@@ -2380,8 +2400,55 @@
           <w:szCs w:val="28"/>
           <w:u w:val="single"/>
         </w:rPr>
-        <w:t>Stage 2: At Main Menu</w:t>
-      </w:r>
+        <w:lastRenderedPageBreak/>
+        <w:t>6b. Stage 2: At Main Menu</w:t>
+      </w:r>
+    </w:p>
+    <w:p>
+      <w:pPr>
+        <w:ind w:firstLine="720"/>
+        <w:rPr>
+          <w:rFonts w:ascii="Consolas" w:hAnsi="Consolas" w:cs="Times New Roman"/>
+          <w:sz w:val="24"/>
+          <w:szCs w:val="24"/>
+        </w:rPr>
+      </w:pPr>
+      <w:r>
+        <w:rPr>
+          <w:rFonts w:ascii="Consolas" w:hAnsi="Consolas" w:cs="Times New Roman"/>
+          <w:sz w:val="24"/>
+          <w:szCs w:val="24"/>
+        </w:rPr>
+        <w:t xml:space="preserve">For Stage 1 and Stage 2, the only control that will need to be handled will be the utterance-intent-response loop. These actions will navigate between </w:t>
+      </w:r>
+      <w:proofErr w:type="gramStart"/>
+      <w:r>
+        <w:rPr>
+          <w:rFonts w:ascii="Consolas" w:hAnsi="Consolas" w:cs="Times New Roman"/>
+          <w:sz w:val="24"/>
+          <w:szCs w:val="24"/>
+        </w:rPr>
+        <w:t>all of</w:t>
+      </w:r>
+      <w:proofErr w:type="gramEnd"/>
+      <w:r>
+        <w:rPr>
+          <w:rFonts w:ascii="Consolas" w:hAnsi="Consolas" w:cs="Times New Roman"/>
+          <w:sz w:val="24"/>
+          <w:szCs w:val="24"/>
+        </w:rPr>
+        <w:t xml:space="preserve"> the stages. </w:t>
+      </w:r>
+      <w:r>
+        <w:rPr>
+          <w:rFonts w:ascii="Consolas" w:hAnsi="Consolas" w:cs="Times New Roman"/>
+          <w:sz w:val="24"/>
+          <w:szCs w:val="24"/>
+        </w:rPr>
+        <w:t>(See diagram for intent actions)</w:t>
+      </w:r>
+      <w:bookmarkStart w:id="0" w:name="_GoBack"/>
+      <w:bookmarkEnd w:id="0"/>
     </w:p>
     <w:p>
       <w:pPr>
@@ -2410,6 +2477,122 @@
         </w:rPr>
         <w:t xml:space="preserve"> In Game</w:t>
       </w:r>
+    </w:p>
+    <w:p>
+      <w:pPr>
+        <w:ind w:firstLine="720"/>
+        <w:rPr>
+          <w:rFonts w:ascii="Consolas" w:hAnsi="Consolas" w:cs="Times New Roman"/>
+          <w:sz w:val="28"/>
+          <w:szCs w:val="28"/>
+          <w:u w:val="single"/>
+        </w:rPr>
+      </w:pPr>
+      <w:r>
+        <w:rPr>
+          <w:rFonts w:ascii="Consolas" w:hAnsi="Consolas" w:cs="Times New Roman"/>
+          <w:noProof/>
+          <w:sz w:val="28"/>
+          <w:szCs w:val="28"/>
+          <w:u w:val="single"/>
+        </w:rPr>
+        <w:drawing>
+          <wp:anchor distT="0" distB="0" distL="114300" distR="114300" simplePos="0" relativeHeight="251665408" behindDoc="1" locked="0" layoutInCell="1" allowOverlap="1">
+            <wp:simplePos x="0" y="0"/>
+            <wp:positionH relativeFrom="margin">
+              <wp:posOffset>-449580</wp:posOffset>
+            </wp:positionH>
+            <wp:positionV relativeFrom="paragraph">
+              <wp:posOffset>1144905</wp:posOffset>
+            </wp:positionV>
+            <wp:extent cx="6781800" cy="3276600"/>
+            <wp:effectExtent l="0" t="0" r="0" b="0"/>
+            <wp:wrapSquare wrapText="bothSides"/>
+            <wp:docPr id="4" name="Picture 4" descr="A screenshot of a cell phone&#10;&#10;Description generated with high confidence"/>
+            <wp:cNvGraphicFramePr>
+              <a:graphicFrameLocks xmlns:a="http://schemas.openxmlformats.org/drawingml/2006/main" noChangeAspect="1"/>
+            </wp:cNvGraphicFramePr>
+            <a:graphic xmlns:a="http://schemas.openxmlformats.org/drawingml/2006/main">
+              <a:graphicData uri="http://schemas.openxmlformats.org/drawingml/2006/picture">
+                <pic:pic xmlns:pic="http://schemas.openxmlformats.org/drawingml/2006/picture">
+                  <pic:nvPicPr>
+                    <pic:cNvPr id="4" name="aph_o&amp;m_questionflow.png"/>
+                    <pic:cNvPicPr/>
+                  </pic:nvPicPr>
+                  <pic:blipFill rotWithShape="1">
+                    <a:blip r:embed="rId11">
+                      <a:extLst>
+                        <a:ext uri="{28A0092B-C50C-407E-A947-70E740481C1C}">
+                          <a14:useLocalDpi xmlns:a14="http://schemas.microsoft.com/office/drawing/2010/main" val="0"/>
+                        </a:ext>
+                      </a:extLst>
+                    </a:blip>
+                    <a:srcRect l="1617" r="1732" b="11017"/>
+                    <a:stretch/>
+                  </pic:blipFill>
+                  <pic:spPr bwMode="auto">
+                    <a:xfrm>
+                      <a:off x="0" y="0"/>
+                      <a:ext cx="6781800" cy="3276600"/>
+                    </a:xfrm>
+                    <a:prstGeom prst="rect">
+                      <a:avLst/>
+                    </a:prstGeom>
+                    <a:ln>
+                      <a:noFill/>
+                    </a:ln>
+                    <a:extLst>
+                      <a:ext uri="{53640926-AAD7-44D8-BBD7-CCE9431645EC}">
+                        <a14:shadowObscured xmlns:a14="http://schemas.microsoft.com/office/drawing/2010/main"/>
+                      </a:ext>
+                    </a:extLst>
+                  </pic:spPr>
+                </pic:pic>
+              </a:graphicData>
+            </a:graphic>
+            <wp14:sizeRelH relativeFrom="margin">
+              <wp14:pctWidth>0</wp14:pctWidth>
+            </wp14:sizeRelH>
+            <wp14:sizeRelV relativeFrom="margin">
+              <wp14:pctHeight>0</wp14:pctHeight>
+            </wp14:sizeRelV>
+          </wp:anchor>
+        </w:drawing>
+      </w:r>
+      <w:r>
+        <w:rPr>
+          <w:rFonts w:ascii="Consolas" w:hAnsi="Consolas" w:cs="Times New Roman"/>
+          <w:sz w:val="24"/>
+          <w:szCs w:val="24"/>
+        </w:rPr>
+        <w:t xml:space="preserve">For Stage </w:t>
+      </w:r>
+      <w:r>
+        <w:rPr>
+          <w:rFonts w:ascii="Consolas" w:hAnsi="Consolas" w:cs="Times New Roman"/>
+          <w:sz w:val="24"/>
+          <w:szCs w:val="24"/>
+        </w:rPr>
+        <w:t>3, there will be a repeated loop through each question. This loop will terminate either if there is no response after three attempts to garner a response, or if the list of questions has been completed (i.e. the game is finished). See the following UML diagram for the loop actions.</w:t>
+      </w:r>
+      <w:r>
+        <w:rPr>
+          <w:rFonts w:ascii="Consolas" w:hAnsi="Consolas" w:cs="Times New Roman"/>
+          <w:sz w:val="24"/>
+          <w:szCs w:val="24"/>
+        </w:rPr>
+        <w:t xml:space="preserve"> </w:t>
+      </w:r>
+    </w:p>
+    <w:p>
+      <w:pPr>
+        <w:rPr>
+          <w:rFonts w:ascii="Consolas" w:hAnsi="Consolas" w:cs="Times New Roman"/>
+          <w:sz w:val="28"/>
+          <w:szCs w:val="28"/>
+          <w:u w:val="single"/>
+        </w:rPr>
+      </w:pPr>
     </w:p>
     <w:p>
       <w:pPr>
@@ -2420,16 +2603,15 @@
           <w:szCs w:val="32"/>
         </w:rPr>
       </w:pPr>
-    </w:p>
-    <w:p>
-      <w:pPr>
+      <w:r>
         <w:rPr>
           <w:rFonts w:ascii="Consolas" w:hAnsi="Consolas" w:cs="Times New Roman"/>
           <w:b/>
           <w:sz w:val="32"/>
           <w:szCs w:val="32"/>
         </w:rPr>
-      </w:pPr>
+        <w:t>7</w:t>
+      </w:r>
       <w:r>
         <w:rPr>
           <w:rFonts w:ascii="Consolas" w:hAnsi="Consolas" w:cs="Times New Roman"/>
@@ -2437,7 +2619,7 @@
           <w:sz w:val="32"/>
           <w:szCs w:val="32"/>
         </w:rPr>
-        <w:t>7</w:t>
+        <w:t xml:space="preserve">. </w:t>
       </w:r>
       <w:r>
         <w:rPr>
@@ -2446,15 +2628,6 @@
           <w:sz w:val="32"/>
           <w:szCs w:val="32"/>
         </w:rPr>
-        <w:t xml:space="preserve">. </w:t>
-      </w:r>
-      <w:r>
-        <w:rPr>
-          <w:rFonts w:ascii="Consolas" w:hAnsi="Consolas" w:cs="Times New Roman"/>
-          <w:b/>
-          <w:sz w:val="32"/>
-          <w:szCs w:val="32"/>
-        </w:rPr>
         <w:t>Boundary Conditions</w:t>
       </w:r>
     </w:p>
@@ -2529,25 +2702,64 @@
           <w:szCs w:val="28"/>
           <w:u w:val="single"/>
         </w:rPr>
-        <w:t>7b</w:t>
-      </w:r>
-      <w:r>
+        <w:t>7b. Shut Down</w:t>
+      </w:r>
+    </w:p>
+    <w:p>
+      <w:pPr>
+        <w:ind w:firstLine="720"/>
         <w:rPr>
           <w:rFonts w:ascii="Consolas" w:hAnsi="Consolas" w:cs="Times New Roman"/>
           <w:sz w:val="28"/>
           <w:szCs w:val="28"/>
           <w:u w:val="single"/>
         </w:rPr>
-        <w:t xml:space="preserve">. </w:t>
-      </w:r>
-      <w:r>
+      </w:pPr>
+      <w:r>
+        <w:rPr>
+          <w:rFonts w:ascii="Consolas" w:hAnsi="Consolas" w:cs="Times New Roman"/>
+          <w:sz w:val="24"/>
+          <w:szCs w:val="24"/>
+        </w:rPr>
+        <w:lastRenderedPageBreak/>
+        <w:t xml:space="preserve">The APH O&amp;M skill will be shut down when a user uses the key word “Quit” to an Alexa device. Using the utterance “Alexa Quit” will automatically shut down the skill, saving the state of the current game. The Amazon Alexa service will handle </w:t>
+      </w:r>
+      <w:proofErr w:type="gramStart"/>
+      <w:r>
+        <w:rPr>
+          <w:rFonts w:ascii="Consolas" w:hAnsi="Consolas" w:cs="Times New Roman"/>
+          <w:sz w:val="24"/>
+          <w:szCs w:val="24"/>
+        </w:rPr>
+        <w:t>all of</w:t>
+      </w:r>
+      <w:proofErr w:type="gramEnd"/>
+      <w:r>
+        <w:rPr>
+          <w:rFonts w:ascii="Consolas" w:hAnsi="Consolas" w:cs="Times New Roman"/>
+          <w:sz w:val="24"/>
+          <w:szCs w:val="24"/>
+        </w:rPr>
+        <w:t xml:space="preserve"> the exit processes to take the user out of the O&amp;M skill.</w:t>
+      </w:r>
+    </w:p>
+    <w:p>
+      <w:pPr>
         <w:rPr>
           <w:rFonts w:ascii="Consolas" w:hAnsi="Consolas" w:cs="Times New Roman"/>
           <w:sz w:val="28"/>
           <w:szCs w:val="28"/>
           <w:u w:val="single"/>
         </w:rPr>
-        <w:t>Shut Down</w:t>
+      </w:pPr>
+      <w:r>
+        <w:rPr>
+          <w:rFonts w:ascii="Consolas" w:hAnsi="Consolas" w:cs="Times New Roman"/>
+          <w:sz w:val="28"/>
+          <w:szCs w:val="28"/>
+          <w:u w:val="single"/>
+        </w:rPr>
+        <w:t>7c. Errors and Exceptions</w:t>
       </w:r>
     </w:p>
     <w:p>
@@ -2555,6 +2767,24 @@
         <w:ind w:firstLine="720"/>
         <w:rPr>
           <w:rFonts w:ascii="Consolas" w:hAnsi="Consolas" w:cs="Times New Roman"/>
+          <w:sz w:val="24"/>
+          <w:szCs w:val="24"/>
+        </w:rPr>
+      </w:pPr>
+      <w:r>
+        <w:rPr>
+          <w:rFonts w:ascii="Consolas" w:hAnsi="Consolas" w:cs="Times New Roman"/>
+          <w:sz w:val="24"/>
+          <w:szCs w:val="24"/>
+        </w:rPr>
+        <w:t>The APH O&amp;M skill will handle errors in two ways. The first will assume an error in the VUI. This will cause a repeat of the last phrase that was given to the Alexa device. If this error is caused twice in a row, one more repeat phrase will be given, with examples of the utterances that can be said. At this point, it will be assumed that there is no one playing the game and the game will save state and return to the main menu.</w:t>
+      </w:r>
+    </w:p>
+    <w:p>
+      <w:pPr>
+        <w:ind w:firstLine="720"/>
+        <w:rPr>
+          <w:rFonts w:ascii="Consolas" w:hAnsi="Consolas" w:cs="Times New Roman"/>
           <w:sz w:val="28"/>
           <w:szCs w:val="28"/>
           <w:u w:val="single"/>
@@ -2566,65 +2796,7 @@
           <w:sz w:val="24"/>
           <w:szCs w:val="24"/>
         </w:rPr>
-        <w:t xml:space="preserve">The APH O&amp;M skill will be </w:t>
-      </w:r>
-      <w:r>
-        <w:rPr>
-          <w:rFonts w:ascii="Consolas" w:hAnsi="Consolas" w:cs="Times New Roman"/>
-          <w:sz w:val="24"/>
-          <w:szCs w:val="24"/>
-        </w:rPr>
-        <w:t>shut down when a user uses the key word</w:t>
-      </w:r>
-      <w:r>
-        <w:rPr>
-          <w:rFonts w:ascii="Consolas" w:hAnsi="Consolas" w:cs="Times New Roman"/>
-          <w:sz w:val="24"/>
-          <w:szCs w:val="24"/>
-        </w:rPr>
-        <w:t xml:space="preserve"> “</w:t>
-      </w:r>
-      <w:r>
-        <w:rPr>
-          <w:rFonts w:ascii="Consolas" w:hAnsi="Consolas" w:cs="Times New Roman"/>
-          <w:sz w:val="24"/>
-          <w:szCs w:val="24"/>
-        </w:rPr>
-        <w:t>Quit</w:t>
-      </w:r>
-      <w:r>
-        <w:rPr>
-          <w:rFonts w:ascii="Consolas" w:hAnsi="Consolas" w:cs="Times New Roman"/>
-          <w:sz w:val="24"/>
-          <w:szCs w:val="24"/>
-        </w:rPr>
-        <w:t>” to an Alexa device.</w:t>
-      </w:r>
-      <w:r>
-        <w:rPr>
-          <w:rFonts w:ascii="Consolas" w:hAnsi="Consolas" w:cs="Times New Roman"/>
-          <w:sz w:val="24"/>
-          <w:szCs w:val="24"/>
-        </w:rPr>
-        <w:t xml:space="preserve"> Using the utterance “Alexa Quit” will automatically shut down the skill, saving the state of the current game. The Amazon Alexa service will handle </w:t>
-      </w:r>
-      <w:proofErr w:type="gramStart"/>
-      <w:r>
-        <w:rPr>
-          <w:rFonts w:ascii="Consolas" w:hAnsi="Consolas" w:cs="Times New Roman"/>
-          <w:sz w:val="24"/>
-          <w:szCs w:val="24"/>
-        </w:rPr>
-        <w:t>all of</w:t>
-      </w:r>
-      <w:proofErr w:type="gramEnd"/>
-      <w:r>
-        <w:rPr>
-          <w:rFonts w:ascii="Consolas" w:hAnsi="Consolas" w:cs="Times New Roman"/>
-          <w:sz w:val="24"/>
-          <w:szCs w:val="24"/>
-        </w:rPr>
-        <w:t xml:space="preserve"> the exit processes to take the user out of the O&amp;M skill.</w:t>
+        <w:t xml:space="preserve">The second error that the skill will handle is an error in the processing of the Hosted Service. These errors will result in the generation of an error report and then the game exiting to the main menu without saving state. We will not save state to ensure a clean, error-free start of the next game.  </w:t>
       </w:r>
     </w:p>
     <w:p>
@@ -2643,8 +2815,7 @@
           <w:szCs w:val="28"/>
           <w:u w:val="single"/>
         </w:rPr>
-        <w:lastRenderedPageBreak/>
-        <w:t>7c</w:t>
+        <w:t xml:space="preserve">7d. Data </w:t>
       </w:r>
       <w:r>
         <w:rPr>
@@ -2653,140 +2824,26 @@
           <w:szCs w:val="28"/>
           <w:u w:val="single"/>
         </w:rPr>
-        <w:t xml:space="preserve">. </w:t>
-      </w:r>
-      <w:r>
+        <w:t>Migration</w:t>
+      </w:r>
+    </w:p>
+    <w:p>
+      <w:pPr>
+        <w:ind w:firstLine="720"/>
         <w:rPr>
           <w:rFonts w:ascii="Consolas" w:hAnsi="Consolas" w:cs="Times New Roman"/>
           <w:sz w:val="28"/>
           <w:szCs w:val="28"/>
           <w:u w:val="single"/>
         </w:rPr>
-        <w:t>Errors and Exceptions</w:t>
-      </w:r>
-    </w:p>
-    <w:p>
-      <w:pPr>
-        <w:ind w:firstLine="720"/>
-        <w:rPr>
-          <w:rFonts w:ascii="Consolas" w:hAnsi="Consolas" w:cs="Times New Roman"/>
-          <w:sz w:val="24"/>
-          <w:szCs w:val="24"/>
-        </w:rPr>
-      </w:pPr>
-      <w:r>
-        <w:rPr>
-          <w:rFonts w:ascii="Consolas" w:hAnsi="Consolas" w:cs="Times New Roman"/>
-          <w:sz w:val="24"/>
-          <w:szCs w:val="24"/>
-        </w:rPr>
-        <w:t>The APH O&amp;M skill will handle errors in two ways</w:t>
-      </w:r>
-      <w:r>
-        <w:rPr>
-          <w:rFonts w:ascii="Consolas" w:hAnsi="Consolas" w:cs="Times New Roman"/>
-          <w:sz w:val="24"/>
-          <w:szCs w:val="24"/>
-        </w:rPr>
-        <w:t>.</w:t>
-      </w:r>
-      <w:r>
-        <w:rPr>
-          <w:rFonts w:ascii="Consolas" w:hAnsi="Consolas" w:cs="Times New Roman"/>
-          <w:sz w:val="24"/>
-          <w:szCs w:val="24"/>
-        </w:rPr>
-        <w:t xml:space="preserve"> The first will assume an error in the VUI. This will cause a repeat of the last phrase that was given to the Alexa device. If this error is caused twice in a row, one more repeat phrase will be given, with examples of the utterances that can be said. At this point, it will be assumed that there is no one playing the game and the game will save state and return to the main menu.</w:t>
-      </w:r>
-    </w:p>
-    <w:p>
-      <w:pPr>
-        <w:ind w:firstLine="720"/>
-        <w:rPr>
-          <w:rFonts w:ascii="Consolas" w:hAnsi="Consolas" w:cs="Times New Roman"/>
-          <w:sz w:val="28"/>
-          <w:szCs w:val="28"/>
-          <w:u w:val="single"/>
-        </w:rPr>
-      </w:pPr>
-      <w:r>
-        <w:rPr>
-          <w:rFonts w:ascii="Consolas" w:hAnsi="Consolas" w:cs="Times New Roman"/>
-          <w:sz w:val="24"/>
-          <w:szCs w:val="24"/>
-        </w:rPr>
-        <w:t xml:space="preserve">The second error that the skill will handle is an error in the processing of the Hosted Service. These errors will result in the generation of an error report and then the game exiting to the main menu without saving state. We will not save state to ensure a clean, error-free start of the next game.  </w:t>
-      </w:r>
-    </w:p>
-    <w:p>
-      <w:pPr>
-        <w:rPr>
-          <w:rFonts w:ascii="Consolas" w:hAnsi="Consolas" w:cs="Times New Roman"/>
-          <w:sz w:val="28"/>
-          <w:szCs w:val="28"/>
-          <w:u w:val="single"/>
-        </w:rPr>
-      </w:pPr>
-      <w:r>
-        <w:rPr>
-          <w:rFonts w:ascii="Consolas" w:hAnsi="Consolas" w:cs="Times New Roman"/>
-          <w:sz w:val="28"/>
-          <w:szCs w:val="28"/>
-          <w:u w:val="single"/>
-        </w:rPr>
-        <w:t xml:space="preserve">7d. Data </w:t>
-      </w:r>
-      <w:r>
-        <w:rPr>
-          <w:rFonts w:ascii="Consolas" w:hAnsi="Consolas" w:cs="Times New Roman"/>
-          <w:sz w:val="28"/>
-          <w:szCs w:val="28"/>
-          <w:u w:val="single"/>
-        </w:rPr>
-        <w:t>Migration</w:t>
-      </w:r>
-    </w:p>
-    <w:p>
-      <w:pPr>
-        <w:ind w:firstLine="720"/>
-        <w:rPr>
-          <w:rFonts w:ascii="Consolas" w:hAnsi="Consolas" w:cs="Times New Roman"/>
-          <w:sz w:val="28"/>
-          <w:szCs w:val="28"/>
-          <w:u w:val="single"/>
-        </w:rPr>
-      </w:pPr>
-      <w:r>
-        <w:rPr>
-          <w:rFonts w:ascii="Consolas" w:hAnsi="Consolas" w:cs="Times New Roman"/>
-          <w:sz w:val="24"/>
-          <w:szCs w:val="24"/>
-        </w:rPr>
-        <w:t xml:space="preserve">The APH O&amp;M skill will </w:t>
-      </w:r>
-      <w:r>
-        <w:rPr>
-          <w:rFonts w:ascii="Consolas" w:hAnsi="Consolas" w:cs="Times New Roman"/>
-          <w:sz w:val="24"/>
-          <w:szCs w:val="24"/>
-        </w:rPr>
-        <w:t>keep all data stored in cloud storage</w:t>
-      </w:r>
-      <w:r>
-        <w:rPr>
-          <w:rFonts w:ascii="Consolas" w:hAnsi="Consolas" w:cs="Times New Roman"/>
-          <w:sz w:val="24"/>
-          <w:szCs w:val="24"/>
-        </w:rPr>
-        <w:t>.</w:t>
-      </w:r>
-      <w:r>
-        <w:rPr>
-          <w:rFonts w:ascii="Consolas" w:hAnsi="Consolas" w:cs="Times New Roman"/>
-          <w:sz w:val="24"/>
-          <w:szCs w:val="24"/>
-        </w:rPr>
-        <w:t xml:space="preserve"> The skill Interaction Model will be hosted and stored on Amazon’s Alexa service, with the ability to download the original .xml file at any point for revision or update. The Hosted Service will be available as a JavaScript module on the Amazon Lambda service at any time for update or revision. Using Amazon DynamoDB will allow our database to be cloud based, with tools provided by Amazon that allow for easy import of new data and export of current data. </w:t>
+      </w:pPr>
+      <w:r>
+        <w:rPr>
+          <w:rFonts w:ascii="Consolas" w:hAnsi="Consolas" w:cs="Times New Roman"/>
+          <w:sz w:val="24"/>
+          <w:szCs w:val="24"/>
+        </w:rPr>
+        <w:t xml:space="preserve">The APH O&amp;M skill will keep all data stored in cloud storage. The skill Interaction Model will be hosted and stored on Amazon’s Alexa service, with the ability to download the original .xml file at any point for revision or update. The Hosted Service will be available as a JavaScript module on the Amazon Lambda service at any time for update or revision. Using Amazon DynamoDB will allow our database to be cloud based, with tools provided by Amazon that allow for easy import of new data and export of current data. </w:t>
       </w:r>
     </w:p>
     <w:p>

</xml_diff>